<commit_message>
5 stages detail description
</commit_message>
<xml_diff>
--- a/Excel Bot Design Document.docx
+++ b/Excel Bot Design Document.docx
@@ -186,18 +186,22 @@
           <w:u w:val="none"/>
           <w:rtl w:val="0"/>
         </w:rPr>
-        <w:t>reference file</w:t>
-      </w:r>
-      <w:r>
-        <w:rPr>
-          <w:rFonts w:ascii="Times New Roman" w:hAnsi="Times New Roman" w:eastAsia="Times New Roman" w:cs="Times New Roman"/>
+        <w:t xml:space="preserve">reference </w:t>
+      </w:r>
+      <w:r>
+        <w:rPr>
+          <w:rFonts w:hint="default" w:ascii="Times New Roman" w:hAnsi="Times New Roman" w:eastAsia="Times New Roman" w:cs="Times New Roman"/>
           <w:b w:val="0"/>
           <w:sz w:val="24"/>
           <w:szCs w:val="24"/>
-          <w:rtl w:val="0"/>
-        </w:rPr>
-        <w:t>.</w:t>
-      </w:r>
+          <w:u w:val="none"/>
+          <w:rtl w:val="0"/>
+          <w:lang w:val="en-US"/>
+        </w:rPr>
+        <w:t>file.</w:t>
+      </w:r>
+      <w:bookmarkStart w:id="1" w:name="_GoBack"/>
+      <w:bookmarkEnd w:id="1"/>
     </w:p>
     <w:p>
       <w:pPr>
@@ -3523,8 +3527,6 @@
           <w:szCs w:val="28"/>
         </w:rPr>
       </w:pPr>
-      <w:bookmarkStart w:id="1" w:name="_GoBack"/>
-      <w:bookmarkEnd w:id="1"/>
       <w:r>
         <w:rPr>
           <w:rFonts w:ascii="Arial" w:hAnsi="Arial" w:eastAsia="Arial" w:cs="Arial"/>
@@ -7763,7 +7765,7 @@
   </w:docDefaults>
   <w:latentStyles w:count="260" w:defQFormat="0" w:defUnhideWhenUsed="1" w:defSemiHidden="1" w:defUIPriority="99" w:defLockedState="0">
     <w:lsdException w:qFormat="1" w:unhideWhenUsed="0" w:uiPriority="0" w:semiHidden="0" w:name="Normal"/>
-    <w:lsdException w:unhideWhenUsed="0" w:uiPriority="0" w:semiHidden="0" w:name="heading 1"/>
+    <w:lsdException w:qFormat="1" w:unhideWhenUsed="0" w:uiPriority="0" w:semiHidden="0" w:name="heading 1"/>
     <w:lsdException w:qFormat="1" w:unhideWhenUsed="0" w:uiPriority="0" w:semiHidden="0" w:name="heading 2"/>
     <w:lsdException w:qFormat="1" w:unhideWhenUsed="0" w:uiPriority="0" w:semiHidden="0" w:name="heading 3"/>
     <w:lsdException w:qFormat="1" w:unhideWhenUsed="0" w:uiPriority="0" w:semiHidden="0" w:name="heading 4"/>
@@ -7827,7 +7829,7 @@
     <w:lsdException w:qFormat="1" w:unhideWhenUsed="0" w:uiPriority="0" w:semiHidden="0" w:name="Title"/>
     <w:lsdException w:unhideWhenUsed="0" w:uiPriority="0" w:semiHidden="0" w:name="Closing"/>
     <w:lsdException w:unhideWhenUsed="0" w:uiPriority="0" w:semiHidden="0" w:name="Signature"/>
-    <w:lsdException w:unhideWhenUsed="0" w:uiPriority="0" w:name="Default Paragraph Font"/>
+    <w:lsdException w:qFormat="1" w:unhideWhenUsed="0" w:uiPriority="0" w:name="Default Paragraph Font"/>
     <w:lsdException w:unhideWhenUsed="0" w:uiPriority="0" w:semiHidden="0" w:name="Body Text"/>
     <w:lsdException w:unhideWhenUsed="0" w:uiPriority="0" w:semiHidden="0" w:name="Body Text Indent"/>
     <w:lsdException w:unhideWhenUsed="0" w:uiPriority="0" w:semiHidden="0" w:name="List Continue"/>
@@ -7865,7 +7867,7 @@
     <w:lsdException w:unhideWhenUsed="0" w:uiPriority="0" w:semiHidden="0" w:name="HTML Sample"/>
     <w:lsdException w:unhideWhenUsed="0" w:uiPriority="0" w:semiHidden="0" w:name="HTML Typewriter"/>
     <w:lsdException w:unhideWhenUsed="0" w:uiPriority="0" w:semiHidden="0" w:name="HTML Variable"/>
-    <w:lsdException w:unhideWhenUsed="0" w:uiPriority="0" w:name="Normal Table"/>
+    <w:lsdException w:qFormat="1" w:unhideWhenUsed="0" w:uiPriority="0" w:name="Normal Table"/>
     <w:lsdException w:unhideWhenUsed="0" w:uiPriority="0" w:semiHidden="0" w:name="annotation subject"/>
     <w:lsdException w:unhideWhenUsed="0" w:uiPriority="0" w:semiHidden="0" w:name="Table Simple 1"/>
     <w:lsdException w:unhideWhenUsed="0" w:uiPriority="0" w:semiHidden="0" w:name="Table Simple 2"/>
@@ -8024,6 +8026,7 @@
     <w:name w:val="heading 1"/>
     <w:basedOn w:val="1"/>
     <w:next w:val="1"/>
+    <w:qFormat/>
     <w:uiPriority w:val="0"/>
     <w:pPr>
       <w:keepNext/>
@@ -8124,11 +8127,13 @@
   <w:style w:type="character" w:default="1" w:styleId="10">
     <w:name w:val="Default Paragraph Font"/>
     <w:semiHidden/>
+    <w:qFormat/>
     <w:uiPriority w:val="0"/>
   </w:style>
   <w:style w:type="table" w:default="1" w:styleId="11">
     <w:name w:val="Normal Table"/>
     <w:semiHidden/>
+    <w:qFormat/>
     <w:uiPriority w:val="0"/>
     <w:tblPr>
       <w:tblCellMar>

</xml_diff>

<commit_message>
4 stages detail description
</commit_message>
<xml_diff>
--- a/Excel Bot Design Document.docx
+++ b/Excel Bot Design Document.docx
@@ -1865,33 +1865,39 @@
       <w:pPr>
         <w:ind w:left="720" w:firstLine="0"/>
         <w:rPr>
-          <w:rFonts w:ascii="Noto Sans Symbols" w:hAnsi="Noto Sans Symbols" w:eastAsia="Noto Sans Symbols" w:cs="Noto Sans Symbols"/>
-          <w:sz w:val="24"/>
-          <w:szCs w:val="24"/>
-        </w:rPr>
-      </w:pPr>
-      <w:r>
-        <w:rPr>
-          <w:rFonts w:ascii="Noto Sans Symbols" w:hAnsi="Noto Sans Symbols" w:eastAsia="Noto Sans Symbols" w:cs="Noto Sans Symbols"/>
-          <w:sz w:val="24"/>
-          <w:szCs w:val="24"/>
+          <w:rFonts w:hint="default" w:ascii="Noto Sans Symbols" w:hAnsi="Noto Sans Symbols" w:eastAsia="Noto Sans Symbols" w:cs="Noto Sans Symbols"/>
+          <w:sz w:val="24"/>
+          <w:szCs w:val="24"/>
+          <w:lang w:val="en-US"/>
+        </w:rPr>
+      </w:pPr>
+      <w:r>
+        <w:rPr>
+          <w:rFonts w:hint="default" w:ascii="Noto Sans Symbols" w:hAnsi="Noto Sans Symbols" w:eastAsia="Noto Sans Symbols" w:cs="Noto Sans Symbols"/>
+          <w:sz w:val="24"/>
+          <w:szCs w:val="24"/>
+          <w:lang w:val="en-US"/>
         </w:rPr>
         <w:drawing>
-          <wp:inline distT="114300" distB="114300" distL="114300" distR="114300">
-            <wp:extent cx="5276850" cy="2347595"/>
-            <wp:effectExtent l="0" t="0" r="0" b="0"/>
-            <wp:docPr id="11" name="image9.png"/>
-            <wp:cNvGraphicFramePr/>
+          <wp:inline distT="0" distB="0" distL="114300" distR="114300">
+            <wp:extent cx="5266690" cy="2548890"/>
+            <wp:effectExtent l="0" t="0" r="10160" b="3810"/>
+            <wp:docPr id="11" name="Picture 11" descr="Untitled"/>
+            <wp:cNvGraphicFramePr>
+              <a:graphicFrameLocks xmlns:a="http://schemas.openxmlformats.org/drawingml/2006/main" noChangeAspect="1"/>
+            </wp:cNvGraphicFramePr>
             <a:graphic xmlns:a="http://schemas.openxmlformats.org/drawingml/2006/main">
               <a:graphicData uri="http://schemas.openxmlformats.org/drawingml/2006/picture">
                 <pic:pic xmlns:pic="http://schemas.openxmlformats.org/drawingml/2006/picture">
                   <pic:nvPicPr>
-                    <pic:cNvPr id="11" name="image9.png"/>
-                    <pic:cNvPicPr preferRelativeResize="0"/>
+                    <pic:cNvPr id="11" name="Picture 11" descr="Untitled"/>
+                    <pic:cNvPicPr>
+                      <a:picLocks noChangeAspect="1"/>
+                    </pic:cNvPicPr>
                   </pic:nvPicPr>
                   <pic:blipFill>
                     <a:blip r:embed="rId14"/>
-                    <a:srcRect b="4322"/>
+                    <a:srcRect b="4274"/>
                     <a:stretch>
                       <a:fillRect/>
                     </a:stretch>
@@ -1899,7 +1905,7 @@
                   <pic:spPr>
                     <a:xfrm>
                       <a:off x="0" y="0"/>
-                      <a:ext cx="5276850" cy="2347913"/>
+                      <a:ext cx="5266690" cy="2548890"/>
                     </a:xfrm>
                     <a:prstGeom prst="rect">
                       <a:avLst/>
@@ -2123,27 +2129,26 @@
         </w:rPr>
       </w:pPr>
       <w:r>
-        <w:rPr>
-          <w:rFonts w:ascii="Noto Sans Symbols" w:hAnsi="Noto Sans Symbols" w:eastAsia="Noto Sans Symbols" w:cs="Noto Sans Symbols"/>
-          <w:sz w:val="24"/>
-          <w:szCs w:val="24"/>
-        </w:rPr>
         <w:drawing>
-          <wp:inline distT="114300" distB="114300" distL="114300" distR="114300">
-            <wp:extent cx="5276850" cy="2757170"/>
-            <wp:effectExtent l="0" t="0" r="0" b="0"/>
-            <wp:docPr id="5" name="image8.png"/>
-            <wp:cNvGraphicFramePr/>
+          <wp:inline distT="0" distB="0" distL="114300" distR="114300">
+            <wp:extent cx="5266690" cy="3110865"/>
+            <wp:effectExtent l="0" t="0" r="10160" b="13335"/>
+            <wp:docPr id="18" name="Picture 2"/>
+            <wp:cNvGraphicFramePr>
+              <a:graphicFrameLocks xmlns:a="http://schemas.openxmlformats.org/drawingml/2006/main" noChangeAspect="1"/>
+            </wp:cNvGraphicFramePr>
             <a:graphic xmlns:a="http://schemas.openxmlformats.org/drawingml/2006/main">
               <a:graphicData uri="http://schemas.openxmlformats.org/drawingml/2006/picture">
                 <pic:pic xmlns:pic="http://schemas.openxmlformats.org/drawingml/2006/picture">
                   <pic:nvPicPr>
-                    <pic:cNvPr id="5" name="image8.png"/>
-                    <pic:cNvPicPr preferRelativeResize="0"/>
+                    <pic:cNvPr id="18" name="Picture 2"/>
+                    <pic:cNvPicPr>
+                      <a:picLocks noChangeAspect="1"/>
+                    </pic:cNvPicPr>
                   </pic:nvPicPr>
                   <pic:blipFill>
                     <a:blip r:embed="rId15"/>
-                    <a:srcRect b="4322"/>
+                    <a:srcRect t="868" b="4630"/>
                     <a:stretch>
                       <a:fillRect/>
                     </a:stretch>
@@ -2151,11 +2156,15 @@
                   <pic:spPr>
                     <a:xfrm>
                       <a:off x="0" y="0"/>
-                      <a:ext cx="5276850" cy="2757488"/>
+                      <a:ext cx="5266690" cy="3110865"/>
                     </a:xfrm>
                     <a:prstGeom prst="rect">
                       <a:avLst/>
                     </a:prstGeom>
+                    <a:noFill/>
+                    <a:ln>
+                      <a:noFill/>
+                    </a:ln>
                   </pic:spPr>
                 </pic:pic>
               </a:graphicData>
@@ -2173,29 +2182,28 @@
           <w:szCs w:val="28"/>
         </w:rPr>
       </w:pPr>
-      <w:r>
-        <w:rPr>
-          <w:rFonts w:ascii="Times New Roman" w:hAnsi="Times New Roman" w:eastAsia="Times New Roman" w:cs="Times New Roman"/>
-          <w:b/>
-          <w:sz w:val="28"/>
-          <w:szCs w:val="28"/>
-        </w:rPr>
+      <w:bookmarkStart w:id="1" w:name="_GoBack"/>
+      <w:r>
         <w:drawing>
-          <wp:inline distT="114300" distB="114300" distL="114300" distR="114300">
-            <wp:extent cx="5276850" cy="3162300"/>
-            <wp:effectExtent l="0" t="0" r="0" b="0"/>
-            <wp:docPr id="6" name="image2.png"/>
-            <wp:cNvGraphicFramePr/>
+          <wp:inline distT="0" distB="0" distL="114300" distR="114300">
+            <wp:extent cx="5266690" cy="3053715"/>
+            <wp:effectExtent l="0" t="0" r="10160" b="13335"/>
+            <wp:docPr id="19" name="Picture 3"/>
+            <wp:cNvGraphicFramePr>
+              <a:graphicFrameLocks xmlns:a="http://schemas.openxmlformats.org/drawingml/2006/main" noChangeAspect="1"/>
+            </wp:cNvGraphicFramePr>
             <a:graphic xmlns:a="http://schemas.openxmlformats.org/drawingml/2006/main">
               <a:graphicData uri="http://schemas.openxmlformats.org/drawingml/2006/picture">
                 <pic:pic xmlns:pic="http://schemas.openxmlformats.org/drawingml/2006/picture">
                   <pic:nvPicPr>
-                    <pic:cNvPr id="6" name="image2.png"/>
-                    <pic:cNvPicPr preferRelativeResize="0"/>
+                    <pic:cNvPr id="19" name="Picture 3"/>
+                    <pic:cNvPicPr>
+                      <a:picLocks noChangeAspect="1"/>
+                    </pic:cNvPicPr>
                   </pic:nvPicPr>
                   <pic:blipFill>
                     <a:blip r:embed="rId16"/>
-                    <a:srcRect b="4322"/>
+                    <a:srcRect t="-1920" b="4748"/>
                     <a:stretch>
                       <a:fillRect/>
                     </a:stretch>
@@ -2203,11 +2211,15 @@
                   <pic:spPr>
                     <a:xfrm>
                       <a:off x="0" y="0"/>
-                      <a:ext cx="5276850" cy="3162300"/>
+                      <a:ext cx="5266690" cy="3053715"/>
                     </a:xfrm>
                     <a:prstGeom prst="rect">
                       <a:avLst/>
                     </a:prstGeom>
+                    <a:noFill/>
+                    <a:ln>
+                      <a:noFill/>
+                    </a:ln>
                   </pic:spPr>
                 </pic:pic>
               </a:graphicData>
@@ -2215,6 +2227,7 @@
           </wp:inline>
         </w:drawing>
       </w:r>
+      <w:bookmarkEnd w:id="1"/>
     </w:p>
     <w:p>
       <w:pPr>
@@ -2255,8 +2268,6 @@
           <w:szCs w:val="28"/>
         </w:rPr>
       </w:pPr>
-      <w:bookmarkStart w:id="1" w:name="_GoBack"/>
-      <w:bookmarkEnd w:id="1"/>
       <w:r>
         <w:rPr>
           <w:rFonts w:ascii="Times New Roman" w:hAnsi="Times New Roman" w:eastAsia="Times New Roman" w:cs="Times New Roman"/>
@@ -5376,7 +5387,7 @@
     <w:lsdException w:qFormat="1" w:unhideWhenUsed="0" w:uiPriority="0" w:semiHidden="0" w:name="Title"/>
     <w:lsdException w:unhideWhenUsed="0" w:uiPriority="0" w:semiHidden="0" w:name="Closing"/>
     <w:lsdException w:unhideWhenUsed="0" w:uiPriority="0" w:semiHidden="0" w:name="Signature"/>
-    <w:lsdException w:unhideWhenUsed="0" w:uiPriority="0" w:name="Default Paragraph Font"/>
+    <w:lsdException w:qFormat="1" w:unhideWhenUsed="0" w:uiPriority="0" w:name="Default Paragraph Font"/>
     <w:lsdException w:unhideWhenUsed="0" w:uiPriority="0" w:semiHidden="0" w:name="Body Text"/>
     <w:lsdException w:unhideWhenUsed="0" w:uiPriority="0" w:semiHidden="0" w:name="Body Text Indent"/>
     <w:lsdException w:unhideWhenUsed="0" w:uiPriority="0" w:semiHidden="0" w:name="List Continue"/>
@@ -5385,7 +5396,7 @@
     <w:lsdException w:unhideWhenUsed="0" w:uiPriority="0" w:semiHidden="0" w:name="List Continue 4"/>
     <w:lsdException w:unhideWhenUsed="0" w:uiPriority="0" w:semiHidden="0" w:name="List Continue 5"/>
     <w:lsdException w:unhideWhenUsed="0" w:uiPriority="0" w:semiHidden="0" w:name="Message Header"/>
-    <w:lsdException w:unhideWhenUsed="0" w:uiPriority="0" w:semiHidden="0" w:name="Subtitle"/>
+    <w:lsdException w:qFormat="1" w:unhideWhenUsed="0" w:uiPriority="0" w:semiHidden="0" w:name="Subtitle"/>
     <w:lsdException w:unhideWhenUsed="0" w:uiPriority="0" w:semiHidden="0" w:name="Salutation"/>
     <w:lsdException w:unhideWhenUsed="0" w:uiPriority="0" w:semiHidden="0" w:name="Date"/>
     <w:lsdException w:unhideWhenUsed="0" w:uiPriority="0" w:semiHidden="0" w:name="Body Text First Indent"/>
@@ -5414,7 +5425,7 @@
     <w:lsdException w:unhideWhenUsed="0" w:uiPriority="0" w:semiHidden="0" w:name="HTML Sample"/>
     <w:lsdException w:unhideWhenUsed="0" w:uiPriority="0" w:semiHidden="0" w:name="HTML Typewriter"/>
     <w:lsdException w:unhideWhenUsed="0" w:uiPriority="0" w:semiHidden="0" w:name="HTML Variable"/>
-    <w:lsdException w:unhideWhenUsed="0" w:uiPriority="0" w:name="Normal Table"/>
+    <w:lsdException w:qFormat="1" w:unhideWhenUsed="0" w:uiPriority="0" w:name="Normal Table"/>
     <w:lsdException w:unhideWhenUsed="0" w:uiPriority="0" w:semiHidden="0" w:name="annotation subject"/>
     <w:lsdException w:unhideWhenUsed="0" w:uiPriority="0" w:semiHidden="0" w:name="Table Simple 1"/>
     <w:lsdException w:unhideWhenUsed="0" w:uiPriority="0" w:semiHidden="0" w:name="Table Simple 2"/>
@@ -5667,11 +5678,13 @@
   <w:style w:type="character" w:default="1" w:styleId="10">
     <w:name w:val="Default Paragraph Font"/>
     <w:semiHidden/>
+    <w:qFormat/>
     <w:uiPriority w:val="0"/>
   </w:style>
   <w:style w:type="table" w:default="1" w:styleId="11">
     <w:name w:val="Normal Table"/>
     <w:semiHidden/>
+    <w:qFormat/>
     <w:uiPriority w:val="0"/>
     <w:tblPr>
       <w:tblCellMar>
@@ -5686,6 +5699,7 @@
     <w:name w:val="Subtitle"/>
     <w:basedOn w:val="1"/>
     <w:next w:val="1"/>
+    <w:qFormat/>
     <w:uiPriority w:val="0"/>
     <w:pPr>
       <w:keepNext/>
@@ -5719,6 +5733,7 @@
   </w:style>
   <w:style w:type="table" w:customStyle="1" w:styleId="12">
     <w:name w:val="Table Normal1"/>
+    <w:qFormat/>
     <w:uiPriority w:val="0"/>
   </w:style>
 </w:styles>

</xml_diff>